<commit_message>
Sécurisation entrée part 1
Implémentation d'un DatePicker and début de securisation des entrées utilisateur
</commit_message>
<xml_diff>
--- a/Rapport Base de données.docx
+++ b/Rapport Base de données.docx
@@ -3,28 +3,1263 @@
 <w:document xmlns:wpc="http://schemas.microsoft.com/office/word/2010/wordprocessingCanvas" xmlns:cx="http://schemas.microsoft.com/office/drawing/2014/chartex" xmlns:cx1="http://schemas.microsoft.com/office/drawing/2015/9/8/chartex" xmlns:cx2="http://schemas.microsoft.com/office/drawing/2015/10/21/chartex" xmlns:cx3="http://schemas.microsoft.com/office/drawing/2016/5/9/chartex" xmlns:cx4="http://schemas.microsoft.com/office/drawing/2016/5/10/chartex" xmlns:cx5="http://schemas.microsoft.com/office/drawing/2016/5/11/chartex" xmlns:cx6="http://schemas.microsoft.com/office/drawing/2016/5/12/chartex" xmlns:cx7="http://schemas.microsoft.com/office/drawing/2016/5/13/chartex" xmlns:cx8="http://schemas.microsoft.com/office/drawing/2016/5/14/chartex" xmlns:mc="http://schemas.openxmlformats.org/markup-compatibility/2006" xmlns:aink="http://schemas.microsoft.com/office/drawing/2016/ink" xmlns:am3d="http://schemas.microsoft.com/office/drawing/2017/model3d" xmlns:o="urn:schemas-microsoft-com:office:office" xmlns:r="http://schemas.openxmlformats.org/officeDocument/2006/relationships" xmlns:m="http://schemas.openxmlformats.org/officeDocument/2006/math" xmlns:v="urn:schemas-microsoft-com:vml" xmlns:wp14="http://schemas.microsoft.com/office/word/2010/wordprocessingDrawing" xmlns:wp="http://schemas.openxmlformats.org/drawingml/2006/wordprocessingDrawing" xmlns:w10="urn:schemas-microsoft-com:office:word" xmlns:w="http://schemas.openxmlformats.org/wordprocessingml/2006/main" xmlns:w14="http://schemas.microsoft.com/office/word/2010/wordml" xmlns:w15="http://schemas.microsoft.com/office/word/2012/wordml" xmlns:w16cid="http://schemas.microsoft.com/office/word/2016/wordml/cid" xmlns:w16se="http://schemas.microsoft.com/office/word/2015/wordml/symex" xmlns:wpg="http://schemas.microsoft.com/office/word/2010/wordprocessingGroup" xmlns:wpi="http://schemas.microsoft.com/office/word/2010/wordprocessingInk" xmlns:wne="http://schemas.microsoft.com/office/word/2006/wordml" xmlns:wps="http://schemas.microsoft.com/office/word/2010/wordprocessingShape" mc:Ignorable="w14 w15 w16se w16cid wp14">
   <w:body>
     <w:p>
-      <w:r>
-        <w:t xml:space="preserve">Rapport Base de </w:t>
+      <w:pPr>
+        <w:jc w:val="both"/>
+        <w:rPr>
+          <w:lang w:val="fr-FR"/>
+        </w:rPr>
+      </w:pPr>
+      <w:r>
+        <w:rPr>
+          <w:noProof/>
+        </w:rPr>
+        <w:drawing>
+          <wp:anchor distT="0" distB="0" distL="114300" distR="114300" simplePos="0" relativeHeight="251667456" behindDoc="0" locked="0" layoutInCell="1" hidden="0" allowOverlap="1" wp14:anchorId="2E31C4B0" wp14:editId="46536E00">
+            <wp:simplePos x="0" y="0"/>
+            <wp:positionH relativeFrom="column">
+              <wp:posOffset>-382270</wp:posOffset>
+            </wp:positionH>
+            <wp:positionV relativeFrom="paragraph">
+              <wp:posOffset>-408940</wp:posOffset>
+            </wp:positionV>
+            <wp:extent cx="2386330" cy="880745"/>
+            <wp:effectExtent l="0" t="0" r="0" b="0"/>
+            <wp:wrapNone/>
+            <wp:docPr id="4" name="image2.jpg" descr="Image result for efrei"/>
+            <wp:cNvGraphicFramePr/>
+            <a:graphic xmlns:a="http://schemas.openxmlformats.org/drawingml/2006/main">
+              <a:graphicData uri="http://schemas.openxmlformats.org/drawingml/2006/picture">
+                <pic:pic xmlns:pic="http://schemas.openxmlformats.org/drawingml/2006/picture">
+                  <pic:nvPicPr>
+                    <pic:cNvPr id="0" name="image2.jpg" descr="Image result for efrei"/>
+                    <pic:cNvPicPr preferRelativeResize="0"/>
+                  </pic:nvPicPr>
+                  <pic:blipFill>
+                    <a:blip r:embed="rId8"/>
+                    <a:srcRect/>
+                    <a:stretch>
+                      <a:fillRect/>
+                    </a:stretch>
+                  </pic:blipFill>
+                  <pic:spPr>
+                    <a:xfrm>
+                      <a:off x="0" y="0"/>
+                      <a:ext cx="2386330" cy="880745"/>
+                    </a:xfrm>
+                    <a:prstGeom prst="rect">
+                      <a:avLst/>
+                    </a:prstGeom>
+                    <a:ln/>
+                  </pic:spPr>
+                </pic:pic>
+              </a:graphicData>
+            </a:graphic>
+          </wp:anchor>
+        </w:drawing>
+      </w:r>
+    </w:p>
+    <w:p>
+      <w:pPr>
+        <w:jc w:val="both"/>
+        <w:rPr>
+          <w:lang w:val="fr-FR"/>
+        </w:rPr>
+      </w:pPr>
+    </w:p>
+    <w:p>
+      <w:pPr>
+        <w:jc w:val="both"/>
+        <w:rPr>
+          <w:lang w:val="fr-FR"/>
+        </w:rPr>
+      </w:pPr>
+    </w:p>
+    <w:tbl>
+      <w:tblPr>
+        <w:tblpPr w:leftFromText="180" w:rightFromText="180" w:vertAnchor="page" w:horzAnchor="margin" w:tblpY="5327"/>
+        <w:tblW w:w="8850" w:type="dxa"/>
+        <w:tblBorders>
+          <w:left w:val="single" w:sz="12" w:space="0" w:color="4472C4"/>
+        </w:tblBorders>
+        <w:tblLayout w:type="fixed"/>
+        <w:tblLook w:val="0400" w:firstRow="0" w:lastRow="0" w:firstColumn="0" w:lastColumn="0" w:noHBand="0" w:noVBand="1"/>
+      </w:tblPr>
+      <w:tblGrid>
+        <w:gridCol w:w="8850"/>
+      </w:tblGrid>
+      <w:tr>
+        <w:trPr>
+          <w:trHeight w:val="1140"/>
+        </w:trPr>
+        <w:tc>
+          <w:tcPr>
+            <w:tcW w:w="8850" w:type="dxa"/>
+          </w:tcPr>
+          <w:p>
+            <w:pPr>
+              <w:pBdr>
+                <w:top w:val="nil"/>
+                <w:left w:val="nil"/>
+                <w:bottom w:val="nil"/>
+                <w:right w:val="nil"/>
+                <w:between w:val="nil"/>
+              </w:pBdr>
+              <w:spacing w:after="0"/>
+              <w:rPr>
+                <w:color w:val="4472C4"/>
+                <w:sz w:val="88"/>
+                <w:szCs w:val="88"/>
+              </w:rPr>
+            </w:pPr>
+            <w:proofErr w:type="spellStart"/>
+            <w:r>
+              <w:rPr>
+                <w:color w:val="4472C4"/>
+                <w:sz w:val="88"/>
+                <w:szCs w:val="88"/>
+              </w:rPr>
+              <w:t>Projet</w:t>
+            </w:r>
+            <w:proofErr w:type="spellEnd"/>
+            <w:r>
+              <w:rPr>
+                <w:color w:val="4472C4"/>
+                <w:sz w:val="88"/>
+                <w:szCs w:val="88"/>
+              </w:rPr>
+              <w:t xml:space="preserve"> base de </w:t>
+            </w:r>
+            <w:proofErr w:type="spellStart"/>
+            <w:r>
+              <w:rPr>
+                <w:color w:val="4472C4"/>
+                <w:sz w:val="88"/>
+                <w:szCs w:val="88"/>
+              </w:rPr>
+              <w:t>données</w:t>
+            </w:r>
+            <w:proofErr w:type="spellEnd"/>
+          </w:p>
+        </w:tc>
+      </w:tr>
+      <w:tr>
+        <w:trPr>
+          <w:trHeight w:val="1780"/>
+        </w:trPr>
+        <w:tc>
+          <w:tcPr>
+            <w:tcW w:w="8850" w:type="dxa"/>
+            <w:tcMar>
+              <w:top w:w="216" w:type="dxa"/>
+              <w:left w:w="115" w:type="dxa"/>
+              <w:bottom w:w="216" w:type="dxa"/>
+              <w:right w:w="115" w:type="dxa"/>
+            </w:tcMar>
+          </w:tcPr>
+          <w:p>
+            <w:pPr>
+              <w:pBdr>
+                <w:top w:val="nil"/>
+                <w:left w:val="nil"/>
+                <w:bottom w:val="nil"/>
+                <w:right w:val="nil"/>
+                <w:between w:val="nil"/>
+              </w:pBdr>
+              <w:spacing w:after="0"/>
+              <w:rPr>
+                <w:color w:val="2F5496"/>
+                <w:szCs w:val="24"/>
+              </w:rPr>
+            </w:pPr>
+            <w:r>
+              <w:rPr>
+                <w:color w:val="2F5496"/>
+                <w:szCs w:val="24"/>
+              </w:rPr>
+              <w:t>Célia Bunouf</w:t>
+            </w:r>
+          </w:p>
+          <w:p>
+            <w:pPr>
+              <w:pBdr>
+                <w:top w:val="nil"/>
+                <w:left w:val="nil"/>
+                <w:bottom w:val="nil"/>
+                <w:right w:val="nil"/>
+                <w:between w:val="nil"/>
+              </w:pBdr>
+              <w:spacing w:after="0"/>
+              <w:rPr>
+                <w:color w:val="2F5496"/>
+                <w:szCs w:val="24"/>
+                <w:lang w:val="fr-FR"/>
+              </w:rPr>
+            </w:pPr>
+            <w:r>
+              <w:rPr>
+                <w:color w:val="2F5496"/>
+                <w:szCs w:val="24"/>
+                <w:lang w:val="fr-FR"/>
+              </w:rPr>
+              <w:t xml:space="preserve">Hugues </w:t>
+            </w:r>
+            <w:proofErr w:type="spellStart"/>
+            <w:r>
+              <w:rPr>
+                <w:color w:val="2F5496"/>
+                <w:szCs w:val="24"/>
+                <w:lang w:val="fr-FR"/>
+              </w:rPr>
+              <w:t>Bégeot</w:t>
+            </w:r>
+            <w:proofErr w:type="spellEnd"/>
+          </w:p>
+          <w:p>
+            <w:pPr>
+              <w:pBdr>
+                <w:top w:val="nil"/>
+                <w:left w:val="nil"/>
+                <w:bottom w:val="nil"/>
+                <w:right w:val="nil"/>
+                <w:between w:val="nil"/>
+              </w:pBdr>
+              <w:spacing w:after="0"/>
+              <w:rPr>
+                <w:color w:val="2F5496"/>
+                <w:szCs w:val="24"/>
+                <w:lang w:val="fr-FR"/>
+              </w:rPr>
+            </w:pPr>
+          </w:p>
+          <w:p>
+            <w:pPr>
+              <w:pBdr>
+                <w:top w:val="nil"/>
+                <w:left w:val="nil"/>
+                <w:bottom w:val="nil"/>
+                <w:right w:val="nil"/>
+                <w:between w:val="nil"/>
+              </w:pBdr>
+              <w:spacing w:after="0"/>
+              <w:rPr>
+                <w:color w:val="2F5496"/>
+                <w:szCs w:val="24"/>
+                <w:lang w:val="fr-FR"/>
+              </w:rPr>
+            </w:pPr>
+            <w:r>
+              <w:rPr>
+                <w:color w:val="2F5496"/>
+                <w:szCs w:val="24"/>
+                <w:lang w:val="fr-FR"/>
+              </w:rPr>
+              <w:t>L3 Int</w:t>
+            </w:r>
+            <w:r>
+              <w:rPr>
+                <w:color w:val="2F5496"/>
+                <w:szCs w:val="24"/>
+                <w:lang w:val="fr-FR"/>
+              </w:rPr>
+              <w:t xml:space="preserve"> </w:t>
+            </w:r>
+            <w:r>
+              <w:rPr>
+                <w:color w:val="2F5496"/>
+                <w:szCs w:val="24"/>
+                <w:lang w:val="fr-FR"/>
+              </w:rPr>
+              <w:t>–</w:t>
+            </w:r>
+            <w:r>
+              <w:rPr>
+                <w:color w:val="2F5496"/>
+                <w:szCs w:val="24"/>
+                <w:lang w:val="fr-FR"/>
+              </w:rPr>
+              <w:t xml:space="preserve"> G</w:t>
+            </w:r>
+            <w:r>
+              <w:rPr>
+                <w:color w:val="2F5496"/>
+                <w:szCs w:val="24"/>
+                <w:lang w:val="fr-FR"/>
+              </w:rPr>
+              <w:t>roupe 4</w:t>
+            </w:r>
+          </w:p>
+        </w:tc>
+      </w:tr>
+    </w:tbl>
+    <w:p>
+      <w:pPr>
+        <w:jc w:val="both"/>
+        <w:rPr>
+          <w:lang w:val="fr-FR"/>
+        </w:rPr>
+      </w:pPr>
+      <w:r>
+        <w:rPr>
+          <w:lang w:val="fr-FR"/>
+        </w:rPr>
+        <w:br w:type="page"/>
+      </w:r>
+    </w:p>
+    <w:p>
+      <w:pPr>
+        <w:jc w:val="both"/>
+        <w:rPr>
+          <w:lang w:val="fr-FR"/>
+        </w:rPr>
+      </w:pPr>
+    </w:p>
+    <w:p>
+      <w:pPr>
+        <w:pStyle w:val="Titre1"/>
+        <w:spacing w:before="0" w:after="240"/>
+        <w:jc w:val="both"/>
+      </w:pPr>
+      <w:r>
+        <w:t xml:space="preserve">Introduction </w:t>
+      </w:r>
+    </w:p>
+    <w:p>
+      <w:pPr>
+        <w:jc w:val="both"/>
+        <w:rPr>
+          <w:lang w:val="fr-FR"/>
+        </w:rPr>
+      </w:pPr>
+      <w:r>
+        <w:rPr>
+          <w:lang w:val="fr-FR"/>
+        </w:rPr>
+        <w:t xml:space="preserve">Dans le cours de </w:t>
+      </w:r>
+      <w:r>
+        <w:rPr>
+          <w:lang w:val="fr-FR"/>
+        </w:rPr>
+        <w:t>Base de données</w:t>
+      </w:r>
+      <w:r>
+        <w:rPr>
+          <w:lang w:val="fr-FR"/>
+        </w:rPr>
+        <w:t xml:space="preserve">, nous avions pour projet de </w:t>
+      </w:r>
+      <w:r>
+        <w:rPr>
+          <w:lang w:val="fr-FR"/>
+        </w:rPr>
+        <w:t>produire un programme capable d’effectuer la gestion administrative d’une école avec ses élèves, professeurs, cours et groupes. Ainsi, que s’occuper de la gestion des notes des étudiants.</w:t>
+      </w:r>
+    </w:p>
+    <w:p>
+      <w:pPr>
+        <w:jc w:val="both"/>
+        <w:rPr>
+          <w:lang w:val="fr-FR"/>
+        </w:rPr>
+      </w:pPr>
+      <w:r>
+        <w:rPr>
+          <w:lang w:val="fr-FR"/>
+        </w:rPr>
+        <w:t xml:space="preserve">L’objectif final du projet est de créer une interface graphique permettant </w:t>
+      </w:r>
+      <w:r>
+        <w:rPr>
+          <w:lang w:val="fr-FR"/>
+        </w:rPr>
+        <w:t xml:space="preserve">toutes les fonctionnalités décrites précédemment. </w:t>
+      </w:r>
+      <w:r>
+        <w:rPr>
+          <w:lang w:val="fr-FR"/>
+        </w:rPr>
+        <w:t xml:space="preserve"> </w:t>
+      </w:r>
+    </w:p>
+    <w:p>
+      <w:pPr>
+        <w:jc w:val="both"/>
+        <w:rPr>
+          <w:lang w:val="fr-FR"/>
+        </w:rPr>
+      </w:pPr>
+      <w:r>
+        <w:rPr>
+          <w:lang w:val="fr-FR"/>
+        </w:rPr>
+        <w:t xml:space="preserve">Le projet </w:t>
+      </w:r>
+      <w:r>
+        <w:rPr>
+          <w:lang w:val="fr-FR"/>
+        </w:rPr>
+        <w:t>a été</w:t>
+      </w:r>
+      <w:r>
+        <w:rPr>
+          <w:lang w:val="fr-FR"/>
+        </w:rPr>
+        <w:t xml:space="preserve"> réalisé en JAVA, avec une</w:t>
+      </w:r>
+      <w:r>
+        <w:rPr>
+          <w:lang w:val="fr-FR"/>
+        </w:rPr>
+        <w:t xml:space="preserve"> base de données MySQL</w:t>
+      </w:r>
+      <w:r>
+        <w:rPr>
+          <w:lang w:val="fr-FR"/>
+        </w:rPr>
+        <w:t>. L’interface a été réalis</w:t>
+      </w:r>
+      <w:r>
+        <w:rPr>
+          <w:lang w:val="fr-FR"/>
+        </w:rPr>
+        <w:t xml:space="preserve">ée </w:t>
+      </w:r>
+      <w:r>
+        <w:rPr>
+          <w:lang w:val="fr-FR"/>
+        </w:rPr>
+        <w:t xml:space="preserve">à l’aide de </w:t>
       </w:r>
       <w:proofErr w:type="spellStart"/>
       <w:r>
-        <w:t>données</w:t>
+        <w:rPr>
+          <w:lang w:val="fr-FR"/>
+        </w:rPr>
+        <w:t>JavaSwing</w:t>
       </w:r>
       <w:proofErr w:type="spellEnd"/>
-    </w:p>
-    <w:p>
-      <w:r>
+      <w:r>
+        <w:rPr>
+          <w:lang w:val="fr-FR"/>
+        </w:rPr>
+        <w:t>.</w:t>
+      </w:r>
+    </w:p>
+    <w:p>
+      <w:pPr>
+        <w:jc w:val="both"/>
+        <w:rPr>
+          <w:rFonts w:asciiTheme="majorHAnsi" w:eastAsiaTheme="majorEastAsia" w:hAnsiTheme="majorHAnsi" w:cstheme="majorBidi"/>
+          <w:color w:val="2F5496" w:themeColor="accent1" w:themeShade="BF"/>
+          <w:sz w:val="30"/>
+          <w:szCs w:val="30"/>
+          <w:lang w:val="fr-FR"/>
+        </w:rPr>
+      </w:pPr>
+      <w:r>
+        <w:rPr>
+          <w:rFonts w:asciiTheme="majorHAnsi" w:eastAsiaTheme="majorEastAsia" w:hAnsiTheme="majorHAnsi" w:cstheme="majorBidi"/>
+          <w:color w:val="2F5496" w:themeColor="accent1" w:themeShade="BF"/>
+          <w:sz w:val="30"/>
+          <w:szCs w:val="30"/>
+          <w:lang w:val="fr-FR"/>
+        </w:rPr>
+        <w:t>MCD </w:t>
+      </w:r>
+      <w:r>
+        <w:rPr>
+          <w:rFonts w:asciiTheme="majorHAnsi" w:eastAsiaTheme="majorEastAsia" w:hAnsiTheme="majorHAnsi" w:cstheme="majorBidi"/>
+          <w:color w:val="2F5496" w:themeColor="accent1" w:themeShade="BF"/>
+          <w:sz w:val="30"/>
+          <w:szCs w:val="30"/>
+          <w:lang w:val="fr-FR"/>
+        </w:rPr>
+        <w:t>[</w:t>
+      </w:r>
+      <w:r>
+        <w:rPr>
+          <w:rFonts w:asciiTheme="majorHAnsi" w:eastAsiaTheme="majorEastAsia" w:hAnsiTheme="majorHAnsi" w:cstheme="majorBidi"/>
+          <w:color w:val="2F5496" w:themeColor="accent1" w:themeShade="BF"/>
+          <w:sz w:val="30"/>
+          <w:szCs w:val="30"/>
+          <w:lang w:val="fr-FR"/>
+        </w:rPr>
+        <w:t>Modèle conceptuel de données</w:t>
+      </w:r>
+      <w:r>
+        <w:rPr>
+          <w:rFonts w:asciiTheme="majorHAnsi" w:eastAsiaTheme="majorEastAsia" w:hAnsiTheme="majorHAnsi" w:cstheme="majorBidi"/>
+          <w:color w:val="2F5496" w:themeColor="accent1" w:themeShade="BF"/>
+          <w:sz w:val="30"/>
+          <w:szCs w:val="30"/>
+          <w:lang w:val="fr-FR"/>
+        </w:rPr>
+        <w:t>] :</w:t>
+      </w:r>
+    </w:p>
+    <w:p>
+      <w:pPr>
+        <w:jc w:val="both"/>
+        <w:rPr>
+          <w:lang w:val="fr-FR"/>
+        </w:rPr>
+      </w:pPr>
+      <w:r>
+        <w:rPr>
+          <w:lang w:val="fr-FR"/>
+        </w:rPr>
+        <w:t xml:space="preserve">Lié aux limites de </w:t>
+      </w:r>
+      <w:proofErr w:type="spellStart"/>
+      <w:r>
+        <w:rPr>
+          <w:lang w:val="fr-FR"/>
+        </w:rPr>
+        <w:t>JMerise</w:t>
+      </w:r>
+      <w:proofErr w:type="spellEnd"/>
+      <w:r>
+        <w:rPr>
+          <w:lang w:val="fr-FR"/>
+        </w:rPr>
+        <w:t xml:space="preserve"> </w:t>
+      </w:r>
+      <w:r>
+        <w:rPr>
+          <w:lang w:val="fr-FR"/>
+        </w:rPr>
+        <w:t>version étudiante</w:t>
+      </w:r>
+      <w:r>
+        <w:rPr>
+          <w:lang w:val="fr-FR"/>
+        </w:rPr>
+        <w:t xml:space="preserve"> toutes les classes n’ont pu être représenté</w:t>
+      </w:r>
+      <w:r>
+        <w:rPr>
+          <w:lang w:val="fr-FR"/>
+        </w:rPr>
+        <w:t>e</w:t>
+      </w:r>
+      <w:r>
+        <w:rPr>
+          <w:lang w:val="fr-FR"/>
+        </w:rPr>
+        <w:t xml:space="preserve">s sur le même MCD. </w:t>
+      </w:r>
+      <w:r>
+        <w:rPr>
+          <w:lang w:val="fr-FR"/>
+        </w:rPr>
+        <w:t xml:space="preserve">De nombreuses classes et relations ont ainsi </w:t>
+      </w:r>
+      <w:r>
+        <w:rPr>
+          <w:lang w:val="fr-FR"/>
+        </w:rPr>
+        <w:t>due être</w:t>
+      </w:r>
+      <w:r>
+        <w:rPr>
+          <w:lang w:val="fr-FR"/>
+        </w:rPr>
+        <w:t xml:space="preserve"> codé manuellement. </w:t>
+      </w:r>
+    </w:p>
+    <w:p>
+      <w:pPr>
+        <w:jc w:val="both"/>
+        <w:rPr>
+          <w:lang w:val="fr-FR"/>
+        </w:rPr>
+      </w:pPr>
+      <w:bookmarkStart w:id="0" w:name="_GoBack"/>
+      <w:r>
+        <w:rPr>
+          <w:noProof/>
+        </w:rPr>
+        <w:drawing>
+          <wp:anchor distT="0" distB="0" distL="114300" distR="114300" simplePos="0" relativeHeight="251664384" behindDoc="0" locked="0" layoutInCell="1" allowOverlap="1" wp14:anchorId="696D001B">
+            <wp:simplePos x="0" y="0"/>
+            <wp:positionH relativeFrom="column">
+              <wp:posOffset>-9180</wp:posOffset>
+            </wp:positionH>
+            <wp:positionV relativeFrom="paragraph">
+              <wp:posOffset>341883</wp:posOffset>
+            </wp:positionV>
+            <wp:extent cx="5731510" cy="2871470"/>
+            <wp:effectExtent l="0" t="0" r="2540" b="5080"/>
+            <wp:wrapTopAndBottom/>
+            <wp:docPr id="1" name="Image 1"/>
+            <wp:cNvGraphicFramePr>
+              <a:graphicFrameLocks xmlns:a="http://schemas.openxmlformats.org/drawingml/2006/main" noChangeAspect="1"/>
+            </wp:cNvGraphicFramePr>
+            <a:graphic xmlns:a="http://schemas.openxmlformats.org/drawingml/2006/main">
+              <a:graphicData uri="http://schemas.openxmlformats.org/drawingml/2006/picture">
+                <pic:pic xmlns:pic="http://schemas.openxmlformats.org/drawingml/2006/picture">
+                  <pic:nvPicPr>
+                    <pic:cNvPr id="1" name=""/>
+                    <pic:cNvPicPr/>
+                  </pic:nvPicPr>
+                  <pic:blipFill>
+                    <a:blip r:embed="rId9">
+                      <a:extLst>
+                        <a:ext uri="{28A0092B-C50C-407E-A947-70E740481C1C}">
+                          <a14:useLocalDpi xmlns:a14="http://schemas.microsoft.com/office/drawing/2010/main" val="0"/>
+                        </a:ext>
+                      </a:extLst>
+                    </a:blip>
+                    <a:stretch>
+                      <a:fillRect/>
+                    </a:stretch>
+                  </pic:blipFill>
+                  <pic:spPr>
+                    <a:xfrm>
+                      <a:off x="0" y="0"/>
+                      <a:ext cx="5731510" cy="2871470"/>
+                    </a:xfrm>
+                    <a:prstGeom prst="rect">
+                      <a:avLst/>
+                    </a:prstGeom>
+                  </pic:spPr>
+                </pic:pic>
+              </a:graphicData>
+            </a:graphic>
+          </wp:anchor>
+        </w:drawing>
+      </w:r>
+      <w:bookmarkEnd w:id="0"/>
+      <w:r>
+        <w:rPr>
+          <w:lang w:val="fr-FR"/>
+        </w:rPr>
+        <w:t xml:space="preserve">Nous avons ainsi regroupé plusieurs </w:t>
+      </w:r>
+      <w:r>
+        <w:rPr>
+          <w:lang w:val="fr-FR"/>
+        </w:rPr>
+        <w:t xml:space="preserve">MCD </w:t>
+      </w:r>
+      <w:r>
+        <w:rPr>
+          <w:lang w:val="fr-FR"/>
+        </w:rPr>
+        <w:t>pour tenter</w:t>
+      </w:r>
+      <w:r>
+        <w:rPr>
+          <w:lang w:val="fr-FR"/>
+        </w:rPr>
+        <w:t xml:space="preserve"> de représent</w:t>
+      </w:r>
+      <w:r>
+        <w:rPr>
+          <w:lang w:val="fr-FR"/>
+        </w:rPr>
+        <w:t>er la base de données</w:t>
+      </w:r>
+      <w:r>
+        <w:rPr>
+          <w:lang w:val="fr-FR"/>
+        </w:rPr>
+        <w:t> :</w:t>
+      </w:r>
+      <w:r>
+        <w:rPr>
+          <w:lang w:val="fr-FR"/>
+        </w:rPr>
+        <w:t xml:space="preserve"> </w:t>
+      </w:r>
+      <w:r>
+        <w:rPr>
+          <w:lang w:val="fr-FR"/>
+        </w:rPr>
+        <w:t xml:space="preserve"> </w:t>
+      </w:r>
+    </w:p>
+    <w:p>
+      <w:pPr>
+        <w:jc w:val="both"/>
+        <w:rPr>
+          <w:lang w:val="fr-FR"/>
+        </w:rPr>
+      </w:pPr>
+      <w:r>
+        <w:rPr>
+          <w:noProof/>
+        </w:rPr>
+        <w:drawing>
+          <wp:anchor distT="0" distB="0" distL="114300" distR="114300" simplePos="0" relativeHeight="251663360" behindDoc="0" locked="0" layoutInCell="1" allowOverlap="1" wp14:anchorId="4324F81E">
+            <wp:simplePos x="0" y="0"/>
+            <wp:positionH relativeFrom="column">
+              <wp:posOffset>2282422</wp:posOffset>
+            </wp:positionH>
+            <wp:positionV relativeFrom="paragraph">
+              <wp:posOffset>3251987</wp:posOffset>
+            </wp:positionV>
+            <wp:extent cx="3390900" cy="1847215"/>
+            <wp:effectExtent l="0" t="0" r="0" b="635"/>
+            <wp:wrapNone/>
+            <wp:docPr id="3" name="Image 3"/>
+            <wp:cNvGraphicFramePr>
+              <a:graphicFrameLocks xmlns:a="http://schemas.openxmlformats.org/drawingml/2006/main" noChangeAspect="1"/>
+            </wp:cNvGraphicFramePr>
+            <a:graphic xmlns:a="http://schemas.openxmlformats.org/drawingml/2006/main">
+              <a:graphicData uri="http://schemas.openxmlformats.org/drawingml/2006/picture">
+                <pic:pic xmlns:pic="http://schemas.openxmlformats.org/drawingml/2006/picture">
+                  <pic:nvPicPr>
+                    <pic:cNvPr id="1" name=""/>
+                    <pic:cNvPicPr/>
+                  </pic:nvPicPr>
+                  <pic:blipFill rotWithShape="1">
+                    <a:blip r:embed="rId10">
+                      <a:extLst>
+                        <a:ext uri="{28A0092B-C50C-407E-A947-70E740481C1C}">
+                          <a14:useLocalDpi xmlns:a14="http://schemas.microsoft.com/office/drawing/2010/main" val="0"/>
+                        </a:ext>
+                      </a:extLst>
+                    </a:blip>
+                    <a:srcRect t="28228"/>
+                    <a:stretch/>
+                  </pic:blipFill>
+                  <pic:spPr bwMode="auto">
+                    <a:xfrm>
+                      <a:off x="0" y="0"/>
+                      <a:ext cx="3390900" cy="1847215"/>
+                    </a:xfrm>
+                    <a:prstGeom prst="rect">
+                      <a:avLst/>
+                    </a:prstGeom>
+                    <a:ln w="9525" cap="flat" cmpd="sng" algn="ctr">
+                      <a:noFill/>
+                      <a:prstDash val="solid"/>
+                      <a:round/>
+                      <a:headEnd type="none" w="med" len="med"/>
+                      <a:tailEnd type="none" w="med" len="med"/>
+                    </a:ln>
+                    <a:extLst>
+                      <a:ext uri="{53640926-AAD7-44D8-BBD7-CCE9431645EC}">
+                        <a14:shadowObscured xmlns:a14="http://schemas.microsoft.com/office/drawing/2010/main"/>
+                      </a:ext>
+                    </a:extLst>
+                  </pic:spPr>
+                </pic:pic>
+              </a:graphicData>
+            </a:graphic>
+            <wp14:sizeRelV relativeFrom="margin">
+              <wp14:pctHeight>0</wp14:pctHeight>
+            </wp14:sizeRelV>
+          </wp:anchor>
+        </w:drawing>
+      </w:r>
+    </w:p>
+    <w:p>
+      <w:pPr>
+        <w:jc w:val="both"/>
+        <w:rPr>
+          <w:lang w:val="fr-FR"/>
+        </w:rPr>
+      </w:pPr>
+    </w:p>
+    <w:p>
+      <w:pPr>
+        <w:jc w:val="both"/>
+        <w:rPr>
+          <w:lang w:val="fr-FR"/>
+        </w:rPr>
+      </w:pPr>
+    </w:p>
+    <w:p>
+      <w:pPr>
+        <w:rPr>
+          <w:lang w:val="fr-FR"/>
+        </w:rPr>
+      </w:pPr>
+      <w:r>
+        <w:rPr>
+          <w:lang w:val="fr-FR"/>
+        </w:rPr>
         <w:br w:type="page"/>
       </w:r>
     </w:p>
-    <w:p/>
+    <w:p>
+      <w:pPr>
+        <w:pStyle w:val="Titre1"/>
+        <w:spacing w:after="240"/>
+      </w:pPr>
+      <w:r>
+        <w:lastRenderedPageBreak/>
+        <w:t>MLD [Modèle Logique de Données] :</w:t>
+      </w:r>
+    </w:p>
+    <w:p>
+      <w:pPr>
+        <w:jc w:val="both"/>
+        <w:rPr>
+          <w:lang w:val="fr-FR"/>
+        </w:rPr>
+      </w:pPr>
+      <w:r>
+        <w:rPr>
+          <w:lang w:val="fr-FR"/>
+        </w:rPr>
+        <w:t xml:space="preserve">Tout comme le MCD, le MLD n’a pu être réaliser entièrement automatiquement et à donc été implémenté manuellement. </w:t>
+      </w:r>
+    </w:p>
+    <w:p>
+      <w:pPr>
+        <w:jc w:val="both"/>
+        <w:rPr>
+          <w:lang w:val="fr-FR"/>
+        </w:rPr>
+      </w:pPr>
+      <w:r>
+        <w:rPr>
+          <w:noProof/>
+        </w:rPr>
+        <w:drawing>
+          <wp:anchor distT="0" distB="0" distL="114300" distR="114300" simplePos="0" relativeHeight="251661312" behindDoc="0" locked="0" layoutInCell="1" allowOverlap="1" wp14:anchorId="783C1D1B">
+            <wp:simplePos x="0" y="0"/>
+            <wp:positionH relativeFrom="column">
+              <wp:posOffset>2503072</wp:posOffset>
+            </wp:positionH>
+            <wp:positionV relativeFrom="paragraph">
+              <wp:posOffset>3257359</wp:posOffset>
+            </wp:positionV>
+            <wp:extent cx="3169285" cy="1260475"/>
+            <wp:effectExtent l="0" t="0" r="0" b="0"/>
+            <wp:wrapTopAndBottom/>
+            <wp:docPr id="7" name="Image 7"/>
+            <wp:cNvGraphicFramePr>
+              <a:graphicFrameLocks xmlns:a="http://schemas.openxmlformats.org/drawingml/2006/main" noChangeAspect="1"/>
+            </wp:cNvGraphicFramePr>
+            <a:graphic xmlns:a="http://schemas.openxmlformats.org/drawingml/2006/main">
+              <a:graphicData uri="http://schemas.openxmlformats.org/drawingml/2006/picture">
+                <pic:pic xmlns:pic="http://schemas.openxmlformats.org/drawingml/2006/picture">
+                  <pic:nvPicPr>
+                    <pic:cNvPr id="1" name=""/>
+                    <pic:cNvPicPr/>
+                  </pic:nvPicPr>
+                  <pic:blipFill rotWithShape="1">
+                    <a:blip r:embed="rId11">
+                      <a:extLst>
+                        <a:ext uri="{28A0092B-C50C-407E-A947-70E740481C1C}">
+                          <a14:useLocalDpi xmlns:a14="http://schemas.microsoft.com/office/drawing/2010/main" val="0"/>
+                        </a:ext>
+                      </a:extLst>
+                    </a:blip>
+                    <a:srcRect l="36771" t="65197" r="16510"/>
+                    <a:stretch/>
+                  </pic:blipFill>
+                  <pic:spPr bwMode="auto">
+                    <a:xfrm>
+                      <a:off x="0" y="0"/>
+                      <a:ext cx="3169285" cy="1260475"/>
+                    </a:xfrm>
+                    <a:prstGeom prst="rect">
+                      <a:avLst/>
+                    </a:prstGeom>
+                    <a:ln>
+                      <a:noFill/>
+                    </a:ln>
+                    <a:extLst>
+                      <a:ext uri="{53640926-AAD7-44D8-BBD7-CCE9431645EC}">
+                        <a14:shadowObscured xmlns:a14="http://schemas.microsoft.com/office/drawing/2010/main"/>
+                      </a:ext>
+                    </a:extLst>
+                  </pic:spPr>
+                </pic:pic>
+              </a:graphicData>
+            </a:graphic>
+            <wp14:sizeRelH relativeFrom="margin">
+              <wp14:pctWidth>0</wp14:pctWidth>
+            </wp14:sizeRelH>
+            <wp14:sizeRelV relativeFrom="margin">
+              <wp14:pctHeight>0</wp14:pctHeight>
+            </wp14:sizeRelV>
+          </wp:anchor>
+        </w:drawing>
+      </w:r>
+      <w:r>
+        <w:rPr>
+          <w:noProof/>
+        </w:rPr>
+        <w:drawing>
+          <wp:anchor distT="0" distB="0" distL="114300" distR="114300" simplePos="0" relativeHeight="251665408" behindDoc="0" locked="0" layoutInCell="1" allowOverlap="1" wp14:anchorId="2EF5000E">
+            <wp:simplePos x="0" y="0"/>
+            <wp:positionH relativeFrom="column">
+              <wp:posOffset>115410</wp:posOffset>
+            </wp:positionH>
+            <wp:positionV relativeFrom="paragraph">
+              <wp:posOffset>345329</wp:posOffset>
+            </wp:positionV>
+            <wp:extent cx="5731510" cy="2971800"/>
+            <wp:effectExtent l="0" t="0" r="2540" b="0"/>
+            <wp:wrapTopAndBottom/>
+            <wp:docPr id="2" name="Image 2"/>
+            <wp:cNvGraphicFramePr>
+              <a:graphicFrameLocks xmlns:a="http://schemas.openxmlformats.org/drawingml/2006/main" noChangeAspect="1"/>
+            </wp:cNvGraphicFramePr>
+            <a:graphic xmlns:a="http://schemas.openxmlformats.org/drawingml/2006/main">
+              <a:graphicData uri="http://schemas.openxmlformats.org/drawingml/2006/picture">
+                <pic:pic xmlns:pic="http://schemas.openxmlformats.org/drawingml/2006/picture">
+                  <pic:nvPicPr>
+                    <pic:cNvPr id="1" name=""/>
+                    <pic:cNvPicPr/>
+                  </pic:nvPicPr>
+                  <pic:blipFill>
+                    <a:blip r:embed="rId12">
+                      <a:extLst>
+                        <a:ext uri="{28A0092B-C50C-407E-A947-70E740481C1C}">
+                          <a14:useLocalDpi xmlns:a14="http://schemas.microsoft.com/office/drawing/2010/main" val="0"/>
+                        </a:ext>
+                      </a:extLst>
+                    </a:blip>
+                    <a:stretch>
+                      <a:fillRect/>
+                    </a:stretch>
+                  </pic:blipFill>
+                  <pic:spPr>
+                    <a:xfrm>
+                      <a:off x="0" y="0"/>
+                      <a:ext cx="5731510" cy="2971800"/>
+                    </a:xfrm>
+                    <a:prstGeom prst="rect">
+                      <a:avLst/>
+                    </a:prstGeom>
+                  </pic:spPr>
+                </pic:pic>
+              </a:graphicData>
+            </a:graphic>
+          </wp:anchor>
+        </w:drawing>
+      </w:r>
+      <w:r>
+        <w:rPr>
+          <w:lang w:val="fr-FR"/>
+        </w:rPr>
+        <w:t>Voici une représentation MLD</w:t>
+      </w:r>
+      <w:r>
+        <w:rPr>
+          <w:lang w:val="fr-FR"/>
+        </w:rPr>
+        <w:t xml:space="preserve"> </w:t>
+      </w:r>
+      <w:r>
+        <w:rPr>
+          <w:lang w:val="fr-FR"/>
+        </w:rPr>
+        <w:t xml:space="preserve">obtenu en combinant plusieurs MLD crées </w:t>
+      </w:r>
+      <w:r>
+        <w:rPr>
+          <w:lang w:val="fr-FR"/>
+        </w:rPr>
+        <w:t>automatiquement</w:t>
+      </w:r>
+      <w:r>
+        <w:rPr>
+          <w:lang w:val="fr-FR"/>
+        </w:rPr>
+        <w:t> :</w:t>
+      </w:r>
+    </w:p>
+    <w:p>
+      <w:pPr>
+        <w:jc w:val="both"/>
+        <w:rPr>
+          <w:lang w:val="fr-FR"/>
+        </w:rPr>
+      </w:pPr>
+      <w:r>
+        <w:rPr>
+          <w:lang w:val="fr-FR"/>
+        </w:rPr>
+        <w:t>D</w:t>
+      </w:r>
+      <w:r>
+        <w:rPr>
+          <w:lang w:val="fr-FR"/>
+        </w:rPr>
+        <w:t xml:space="preserve">es tables ont donc </w:t>
+      </w:r>
+      <w:r>
+        <w:rPr>
+          <w:lang w:val="fr-FR"/>
+        </w:rPr>
+        <w:t>été</w:t>
+      </w:r>
+      <w:r>
+        <w:rPr>
+          <w:lang w:val="fr-FR"/>
+        </w:rPr>
+        <w:t xml:space="preserve"> modifiées manuellement. </w:t>
+      </w:r>
+    </w:p>
+    <w:p>
+      <w:pPr>
+        <w:pStyle w:val="Titre1"/>
+      </w:pPr>
+      <w:r>
+        <w:t>Scénario d’exécution :</w:t>
+      </w:r>
+    </w:p>
+    <w:p>
+      <w:pPr>
+        <w:rPr>
+          <w:lang w:val="fr-FR"/>
+        </w:rPr>
+      </w:pPr>
+    </w:p>
+    <w:p>
+      <w:pPr>
+        <w:rPr>
+          <w:lang w:val="fr-FR"/>
+        </w:rPr>
+      </w:pPr>
+      <w:r>
+        <w:rPr>
+          <w:lang w:val="fr-FR"/>
+        </w:rPr>
+        <w:t>Tout d’abord, la personne utilisant l’application doit se connecter à l’aide de son matricule et son mot de passe. Ainsi, chaque matricule est unique et un mot de passe lui est associé.</w:t>
+      </w:r>
+    </w:p>
+    <w:p>
+      <w:pPr>
+        <w:rPr>
+          <w:lang w:val="fr-FR"/>
+        </w:rPr>
+      </w:pPr>
+      <w:r>
+        <w:rPr>
+          <w:lang w:val="fr-FR"/>
+        </w:rPr>
+        <w:t>[Schéma LOGIN]</w:t>
+      </w:r>
+    </w:p>
+    <w:p>
+      <w:pPr>
+        <w:rPr>
+          <w:lang w:val="fr-FR"/>
+        </w:rPr>
+      </w:pPr>
+      <w:r>
+        <w:rPr>
+          <w:lang w:val="fr-FR"/>
+        </w:rPr>
+        <w:t xml:space="preserve">Ensuite en fonction </w:t>
+      </w:r>
+      <w:r>
+        <w:rPr>
+          <w:lang w:val="fr-FR"/>
+        </w:rPr>
+        <w:t xml:space="preserve">du statut de la personne dans l’établissement différente interface </w:t>
+      </w:r>
+      <w:r>
+        <w:rPr>
+          <w:lang w:val="fr-FR"/>
+        </w:rPr>
+        <w:t>s’offre à l’utilisateur. Ainsi 3 cas différents :</w:t>
+      </w:r>
+    </w:p>
+    <w:p>
+      <w:pPr>
+        <w:pStyle w:val="Paragraphedeliste"/>
+        <w:numPr>
+          <w:ilvl w:val="0"/>
+          <w:numId w:val="1"/>
+        </w:numPr>
+        <w:rPr>
+          <w:lang w:val="fr-FR"/>
+        </w:rPr>
+      </w:pPr>
+      <w:r>
+        <w:rPr>
+          <w:lang w:val="fr-FR"/>
+        </w:rPr>
+        <w:t>L’utilisateur fait partie de l’administration</w:t>
+      </w:r>
+    </w:p>
+    <w:p>
+      <w:pPr>
+        <w:pStyle w:val="Paragraphedeliste"/>
+        <w:numPr>
+          <w:ilvl w:val="0"/>
+          <w:numId w:val="1"/>
+        </w:numPr>
+        <w:rPr>
+          <w:lang w:val="fr-FR"/>
+        </w:rPr>
+      </w:pPr>
+      <w:r>
+        <w:rPr>
+          <w:lang w:val="fr-FR"/>
+        </w:rPr>
+        <w:t>L’utilisateur est un étudiant</w:t>
+      </w:r>
+    </w:p>
+    <w:p>
+      <w:pPr>
+        <w:pStyle w:val="Paragraphedeliste"/>
+        <w:numPr>
+          <w:ilvl w:val="0"/>
+          <w:numId w:val="1"/>
+        </w:numPr>
+        <w:rPr>
+          <w:lang w:val="fr-FR"/>
+        </w:rPr>
+      </w:pPr>
+      <w:r>
+        <w:rPr>
+          <w:lang w:val="fr-FR"/>
+        </w:rPr>
+        <w:t>L’utilisateur est un professeur</w:t>
+      </w:r>
+    </w:p>
+    <w:p>
+      <w:pPr>
+        <w:rPr>
+          <w:lang w:val="fr-FR"/>
+        </w:rPr>
+      </w:pPr>
+    </w:p>
+    <w:p>
+      <w:pPr>
+        <w:rPr>
+          <w:lang w:val="fr-FR"/>
+        </w:rPr>
+      </w:pPr>
+    </w:p>
+    <w:p>
+      <w:pPr>
+        <w:rPr>
+          <w:lang w:val="fr-FR"/>
+        </w:rPr>
+      </w:pPr>
+      <w:r>
+        <w:rPr>
+          <w:lang w:val="fr-FR"/>
+        </w:rPr>
+        <w:lastRenderedPageBreak/>
+        <w:t>Difficultés rencontrées :</w:t>
+      </w:r>
+    </w:p>
+    <w:p>
+      <w:pPr>
+        <w:rPr>
+          <w:lang w:val="fr-FR"/>
+        </w:rPr>
+      </w:pPr>
+      <w:r>
+        <w:rPr>
+          <w:lang w:val="fr-FR"/>
+        </w:rPr>
+        <w:t>Points forts :</w:t>
+      </w:r>
+    </w:p>
+    <w:p>
+      <w:pPr>
+        <w:rPr>
+          <w:lang w:val="fr-FR"/>
+        </w:rPr>
+      </w:pPr>
+      <w:r>
+        <w:rPr>
+          <w:lang w:val="fr-FR"/>
+        </w:rPr>
+        <w:t xml:space="preserve">Pour ce projet nous avons tenter de procurer une facilité d’utilisation et une plaisance visuelle de l’application. </w:t>
+      </w:r>
+    </w:p>
+    <w:p>
+      <w:pPr>
+        <w:rPr>
+          <w:lang w:val="fr-FR"/>
+        </w:rPr>
+      </w:pPr>
+      <w:r>
+        <w:rPr>
+          <w:lang w:val="fr-FR"/>
+        </w:rPr>
+        <w:t>Points faibles :</w:t>
+      </w:r>
+    </w:p>
+    <w:p>
+      <w:pPr>
+        <w:rPr>
+          <w:lang w:val="fr-FR"/>
+        </w:rPr>
+      </w:pPr>
+      <w:r>
+        <w:rPr>
+          <w:lang w:val="fr-FR"/>
+        </w:rPr>
+        <w:t xml:space="preserve">Après implémentation de la base de données avec Java, nous avons remarqué que certains choix fait au départ n’étaient </w:t>
+      </w:r>
+      <w:proofErr w:type="gramStart"/>
+      <w:r>
+        <w:rPr>
+          <w:lang w:val="fr-FR"/>
+        </w:rPr>
+        <w:t>peut être</w:t>
+      </w:r>
+      <w:proofErr w:type="gramEnd"/>
+      <w:r>
+        <w:rPr>
+          <w:lang w:val="fr-FR"/>
+        </w:rPr>
+        <w:t xml:space="preserve"> pas judicieux, notamment le fait d’avoir un ID pour le groupe car il n’est pas possible d’avoir deux groupes possédant le même nom, de ce fait, le nom doit être unique et non </w:t>
+      </w:r>
+      <w:proofErr w:type="spellStart"/>
+      <w:r>
+        <w:rPr>
+          <w:lang w:val="fr-FR"/>
+        </w:rPr>
+        <w:t>null</w:t>
+      </w:r>
+      <w:proofErr w:type="spellEnd"/>
+      <w:r>
+        <w:rPr>
+          <w:lang w:val="fr-FR"/>
+        </w:rPr>
+        <w:t xml:space="preserve"> et aurait pu être la seule clé primaire.</w:t>
+      </w:r>
+    </w:p>
+    <w:p>
+      <w:pPr>
+        <w:rPr>
+          <w:lang w:val="fr-FR"/>
+        </w:rPr>
+      </w:pPr>
+    </w:p>
+    <w:p>
+      <w:pPr>
+        <w:jc w:val="both"/>
+        <w:rPr>
+          <w:lang w:val="fr-FR"/>
+        </w:rPr>
+      </w:pPr>
+    </w:p>
+    <w:p>
+      <w:pPr>
+        <w:jc w:val="both"/>
+        <w:rPr>
+          <w:lang w:val="fr-FR"/>
+        </w:rPr>
+      </w:pPr>
+    </w:p>
+    <w:p>
+      <w:pPr>
+        <w:jc w:val="both"/>
+        <w:rPr>
+          <w:lang w:val="fr-FR"/>
+        </w:rPr>
+      </w:pPr>
+    </w:p>
     <w:sectPr>
-      <w:headerReference w:type="even" r:id="rId6"/>
-      <w:headerReference w:type="default" r:id="rId7"/>
-      <w:footerReference w:type="even" r:id="rId8"/>
-      <w:footerReference w:type="default" r:id="rId9"/>
-      <w:headerReference w:type="first" r:id="rId10"/>
-      <w:footerReference w:type="first" r:id="rId11"/>
+      <w:headerReference w:type="default" r:id="rId13"/>
       <w:pgSz w:w="11906" w:h="16838"/>
       <w:pgMar w:top="1440" w:right="1440" w:bottom="1440" w:left="1440" w:header="720" w:footer="720" w:gutter="0"/>
       <w:cols w:space="720"/>
@@ -60,36 +1295,6 @@
 </w:endnotes>
 </file>
 
-<file path=word/footer1.xml><?xml version="1.0" encoding="utf-8"?>
-<w:ftr xmlns:wpc="http://schemas.microsoft.com/office/word/2010/wordprocessingCanvas" xmlns:cx="http://schemas.microsoft.com/office/drawing/2014/chartex" xmlns:cx1="http://schemas.microsoft.com/office/drawing/2015/9/8/chartex" xmlns:cx2="http://schemas.microsoft.com/office/drawing/2015/10/21/chartex" xmlns:cx3="http://schemas.microsoft.com/office/drawing/2016/5/9/chartex" xmlns:cx4="http://schemas.microsoft.com/office/drawing/2016/5/10/chartex" xmlns:cx5="http://schemas.microsoft.com/office/drawing/2016/5/11/chartex" xmlns:cx6="http://schemas.microsoft.com/office/drawing/2016/5/12/chartex" xmlns:cx7="http://schemas.microsoft.com/office/drawing/2016/5/13/chartex" xmlns:cx8="http://schemas.microsoft.com/office/drawing/2016/5/14/chartex" xmlns:mc="http://schemas.openxmlformats.org/markup-compatibility/2006" xmlns:aink="http://schemas.microsoft.com/office/drawing/2016/ink" xmlns:am3d="http://schemas.microsoft.com/office/drawing/2017/model3d" xmlns:o="urn:schemas-microsoft-com:office:office" xmlns:r="http://schemas.openxmlformats.org/officeDocument/2006/relationships" xmlns:m="http://schemas.openxmlformats.org/officeDocument/2006/math" xmlns:v="urn:schemas-microsoft-com:vml" xmlns:wp14="http://schemas.microsoft.com/office/word/2010/wordprocessingDrawing" xmlns:wp="http://schemas.openxmlformats.org/drawingml/2006/wordprocessingDrawing" xmlns:w10="urn:schemas-microsoft-com:office:word" xmlns:w="http://schemas.openxmlformats.org/wordprocessingml/2006/main" xmlns:w14="http://schemas.microsoft.com/office/word/2010/wordml" xmlns:w15="http://schemas.microsoft.com/office/word/2012/wordml" xmlns:w16cid="http://schemas.microsoft.com/office/word/2016/wordml/cid" xmlns:w16se="http://schemas.microsoft.com/office/word/2015/wordml/symex" xmlns:wpg="http://schemas.microsoft.com/office/word/2010/wordprocessingGroup" xmlns:wpi="http://schemas.microsoft.com/office/word/2010/wordprocessingInk" xmlns:wne="http://schemas.microsoft.com/office/word/2006/wordml" xmlns:wps="http://schemas.microsoft.com/office/word/2010/wordprocessingShape" mc:Ignorable="w14 w15 w16se w16cid wp14">
-  <w:p>
-    <w:pPr>
-      <w:pStyle w:val="Pieddepage"/>
-    </w:pPr>
-  </w:p>
-</w:ftr>
-</file>
-
-<file path=word/footer2.xml><?xml version="1.0" encoding="utf-8"?>
-<w:ftr xmlns:wpc="http://schemas.microsoft.com/office/word/2010/wordprocessingCanvas" xmlns:cx="http://schemas.microsoft.com/office/drawing/2014/chartex" xmlns:cx1="http://schemas.microsoft.com/office/drawing/2015/9/8/chartex" xmlns:cx2="http://schemas.microsoft.com/office/drawing/2015/10/21/chartex" xmlns:cx3="http://schemas.microsoft.com/office/drawing/2016/5/9/chartex" xmlns:cx4="http://schemas.microsoft.com/office/drawing/2016/5/10/chartex" xmlns:cx5="http://schemas.microsoft.com/office/drawing/2016/5/11/chartex" xmlns:cx6="http://schemas.microsoft.com/office/drawing/2016/5/12/chartex" xmlns:cx7="http://schemas.microsoft.com/office/drawing/2016/5/13/chartex" xmlns:cx8="http://schemas.microsoft.com/office/drawing/2016/5/14/chartex" xmlns:mc="http://schemas.openxmlformats.org/markup-compatibility/2006" xmlns:aink="http://schemas.microsoft.com/office/drawing/2016/ink" xmlns:am3d="http://schemas.microsoft.com/office/drawing/2017/model3d" xmlns:o="urn:schemas-microsoft-com:office:office" xmlns:r="http://schemas.openxmlformats.org/officeDocument/2006/relationships" xmlns:m="http://schemas.openxmlformats.org/officeDocument/2006/math" xmlns:v="urn:schemas-microsoft-com:vml" xmlns:wp14="http://schemas.microsoft.com/office/word/2010/wordprocessingDrawing" xmlns:wp="http://schemas.openxmlformats.org/drawingml/2006/wordprocessingDrawing" xmlns:w10="urn:schemas-microsoft-com:office:word" xmlns:w="http://schemas.openxmlformats.org/wordprocessingml/2006/main" xmlns:w14="http://schemas.microsoft.com/office/word/2010/wordml" xmlns:w15="http://schemas.microsoft.com/office/word/2012/wordml" xmlns:w16cid="http://schemas.microsoft.com/office/word/2016/wordml/cid" xmlns:w16se="http://schemas.microsoft.com/office/word/2015/wordml/symex" xmlns:wpg="http://schemas.microsoft.com/office/word/2010/wordprocessingGroup" xmlns:wpi="http://schemas.microsoft.com/office/word/2010/wordprocessingInk" xmlns:wne="http://schemas.microsoft.com/office/word/2006/wordml" xmlns:wps="http://schemas.microsoft.com/office/word/2010/wordprocessingShape" mc:Ignorable="w14 w15 w16se w16cid wp14">
-  <w:p>
-    <w:pPr>
-      <w:pStyle w:val="Pieddepage"/>
-    </w:pPr>
-  </w:p>
-</w:ftr>
-</file>
-
-<file path=word/footer3.xml><?xml version="1.0" encoding="utf-8"?>
-<w:ftr xmlns:wpc="http://schemas.microsoft.com/office/word/2010/wordprocessingCanvas" xmlns:cx="http://schemas.microsoft.com/office/drawing/2014/chartex" xmlns:cx1="http://schemas.microsoft.com/office/drawing/2015/9/8/chartex" xmlns:cx2="http://schemas.microsoft.com/office/drawing/2015/10/21/chartex" xmlns:cx3="http://schemas.microsoft.com/office/drawing/2016/5/9/chartex" xmlns:cx4="http://schemas.microsoft.com/office/drawing/2016/5/10/chartex" xmlns:cx5="http://schemas.microsoft.com/office/drawing/2016/5/11/chartex" xmlns:cx6="http://schemas.microsoft.com/office/drawing/2016/5/12/chartex" xmlns:cx7="http://schemas.microsoft.com/office/drawing/2016/5/13/chartex" xmlns:cx8="http://schemas.microsoft.com/office/drawing/2016/5/14/chartex" xmlns:mc="http://schemas.openxmlformats.org/markup-compatibility/2006" xmlns:aink="http://schemas.microsoft.com/office/drawing/2016/ink" xmlns:am3d="http://schemas.microsoft.com/office/drawing/2017/model3d" xmlns:o="urn:schemas-microsoft-com:office:office" xmlns:r="http://schemas.openxmlformats.org/officeDocument/2006/relationships" xmlns:m="http://schemas.openxmlformats.org/officeDocument/2006/math" xmlns:v="urn:schemas-microsoft-com:vml" xmlns:wp14="http://schemas.microsoft.com/office/word/2010/wordprocessingDrawing" xmlns:wp="http://schemas.openxmlformats.org/drawingml/2006/wordprocessingDrawing" xmlns:w10="urn:schemas-microsoft-com:office:word" xmlns:w="http://schemas.openxmlformats.org/wordprocessingml/2006/main" xmlns:w14="http://schemas.microsoft.com/office/word/2010/wordml" xmlns:w15="http://schemas.microsoft.com/office/word/2012/wordml" xmlns:w16cid="http://schemas.microsoft.com/office/word/2016/wordml/cid" xmlns:w16se="http://schemas.microsoft.com/office/word/2015/wordml/symex" xmlns:wpg="http://schemas.microsoft.com/office/word/2010/wordprocessingGroup" xmlns:wpi="http://schemas.microsoft.com/office/word/2010/wordprocessingInk" xmlns:wne="http://schemas.microsoft.com/office/word/2006/wordml" xmlns:wps="http://schemas.microsoft.com/office/word/2010/wordprocessingShape" mc:Ignorable="w14 w15 w16se w16cid wp14">
-  <w:p>
-    <w:pPr>
-      <w:pStyle w:val="Pieddepage"/>
-    </w:pPr>
-  </w:p>
-</w:ftr>
-</file>
-
 <file path=word/footnotes.xml><?xml version="1.0" encoding="utf-8"?>
 <w:footnotes xmlns:wpc="http://schemas.microsoft.com/office/word/2010/wordprocessingCanvas" xmlns:cx="http://schemas.microsoft.com/office/drawing/2014/chartex" xmlns:cx1="http://schemas.microsoft.com/office/drawing/2015/9/8/chartex" xmlns:cx2="http://schemas.microsoft.com/office/drawing/2015/10/21/chartex" xmlns:cx3="http://schemas.microsoft.com/office/drawing/2016/5/9/chartex" xmlns:cx4="http://schemas.microsoft.com/office/drawing/2016/5/10/chartex" xmlns:cx5="http://schemas.microsoft.com/office/drawing/2016/5/11/chartex" xmlns:cx6="http://schemas.microsoft.com/office/drawing/2016/5/12/chartex" xmlns:cx7="http://schemas.microsoft.com/office/drawing/2016/5/13/chartex" xmlns:cx8="http://schemas.microsoft.com/office/drawing/2016/5/14/chartex" xmlns:mc="http://schemas.openxmlformats.org/markup-compatibility/2006" xmlns:aink="http://schemas.microsoft.com/office/drawing/2016/ink" xmlns:am3d="http://schemas.microsoft.com/office/drawing/2017/model3d" xmlns:o="urn:schemas-microsoft-com:office:office" xmlns:r="http://schemas.openxmlformats.org/officeDocument/2006/relationships" xmlns:m="http://schemas.openxmlformats.org/officeDocument/2006/math" xmlns:v="urn:schemas-microsoft-com:vml" xmlns:wp14="http://schemas.microsoft.com/office/word/2010/wordprocessingDrawing" xmlns:wp="http://schemas.openxmlformats.org/drawingml/2006/wordprocessingDrawing" xmlns:w10="urn:schemas-microsoft-com:office:word" xmlns:w="http://schemas.openxmlformats.org/wordprocessingml/2006/main" xmlns:w14="http://schemas.microsoft.com/office/word/2010/wordml" xmlns:w15="http://schemas.microsoft.com/office/word/2012/wordml" xmlns:w16cid="http://schemas.microsoft.com/office/word/2016/wordml/cid" xmlns:w16se="http://schemas.microsoft.com/office/word/2015/wordml/symex" xmlns:wpg="http://schemas.microsoft.com/office/word/2010/wordprocessingGroup" xmlns:wpi="http://schemas.microsoft.com/office/word/2010/wordprocessingInk" xmlns:wne="http://schemas.microsoft.com/office/word/2006/wordml" xmlns:wps="http://schemas.microsoft.com/office/word/2010/wordprocessingShape" mc:Ignorable="w14 w15 w16se w16cid wp14">
   <w:footnote w:type="separator" w:id="-1">
@@ -116,16 +1321,6 @@
 </file>
 
 <file path=word/header1.xml><?xml version="1.0" encoding="utf-8"?>
-<w:hdr xmlns:wpc="http://schemas.microsoft.com/office/word/2010/wordprocessingCanvas" xmlns:cx="http://schemas.microsoft.com/office/drawing/2014/chartex" xmlns:cx1="http://schemas.microsoft.com/office/drawing/2015/9/8/chartex" xmlns:cx2="http://schemas.microsoft.com/office/drawing/2015/10/21/chartex" xmlns:cx3="http://schemas.microsoft.com/office/drawing/2016/5/9/chartex" xmlns:cx4="http://schemas.microsoft.com/office/drawing/2016/5/10/chartex" xmlns:cx5="http://schemas.microsoft.com/office/drawing/2016/5/11/chartex" xmlns:cx6="http://schemas.microsoft.com/office/drawing/2016/5/12/chartex" xmlns:cx7="http://schemas.microsoft.com/office/drawing/2016/5/13/chartex" xmlns:cx8="http://schemas.microsoft.com/office/drawing/2016/5/14/chartex" xmlns:mc="http://schemas.openxmlformats.org/markup-compatibility/2006" xmlns:aink="http://schemas.microsoft.com/office/drawing/2016/ink" xmlns:am3d="http://schemas.microsoft.com/office/drawing/2017/model3d" xmlns:o="urn:schemas-microsoft-com:office:office" xmlns:r="http://schemas.openxmlformats.org/officeDocument/2006/relationships" xmlns:m="http://schemas.openxmlformats.org/officeDocument/2006/math" xmlns:v="urn:schemas-microsoft-com:vml" xmlns:wp14="http://schemas.microsoft.com/office/word/2010/wordprocessingDrawing" xmlns:wp="http://schemas.openxmlformats.org/drawingml/2006/wordprocessingDrawing" xmlns:w10="urn:schemas-microsoft-com:office:word" xmlns:w="http://schemas.openxmlformats.org/wordprocessingml/2006/main" xmlns:w14="http://schemas.microsoft.com/office/word/2010/wordml" xmlns:w15="http://schemas.microsoft.com/office/word/2012/wordml" xmlns:w16cid="http://schemas.microsoft.com/office/word/2016/wordml/cid" xmlns:w16se="http://schemas.microsoft.com/office/word/2015/wordml/symex" xmlns:wpg="http://schemas.microsoft.com/office/word/2010/wordprocessingGroup" xmlns:wpi="http://schemas.microsoft.com/office/word/2010/wordprocessingInk" xmlns:wne="http://schemas.microsoft.com/office/word/2006/wordml" xmlns:wps="http://schemas.microsoft.com/office/word/2010/wordprocessingShape" mc:Ignorable="w14 w15 w16se w16cid wp14">
-  <w:p>
-    <w:pPr>
-      <w:pStyle w:val="En-tte"/>
-    </w:pPr>
-  </w:p>
-</w:hdr>
-</file>
-
-<file path=word/header2.xml><?xml version="1.0" encoding="utf-8"?>
 <w:hdr xmlns:wpc="http://schemas.microsoft.com/office/word/2010/wordprocessingCanvas" xmlns:cx="http://schemas.microsoft.com/office/drawing/2014/chartex" xmlns:cx1="http://schemas.microsoft.com/office/drawing/2015/9/8/chartex" xmlns:cx2="http://schemas.microsoft.com/office/drawing/2015/10/21/chartex" xmlns:cx3="http://schemas.microsoft.com/office/drawing/2016/5/9/chartex" xmlns:cx4="http://schemas.microsoft.com/office/drawing/2016/5/10/chartex" xmlns:cx5="http://schemas.microsoft.com/office/drawing/2016/5/11/chartex" xmlns:cx6="http://schemas.microsoft.com/office/drawing/2016/5/12/chartex" xmlns:cx7="http://schemas.microsoft.com/office/drawing/2016/5/13/chartex" xmlns:cx8="http://schemas.microsoft.com/office/drawing/2016/5/14/chartex" xmlns:mc="http://schemas.openxmlformats.org/markup-compatibility/2006" xmlns:aink="http://schemas.microsoft.com/office/drawing/2016/ink" xmlns:am3d="http://schemas.microsoft.com/office/drawing/2017/model3d" xmlns:o="urn:schemas-microsoft-com:office:office" xmlns:r="http://schemas.openxmlformats.org/officeDocument/2006/relationships" xmlns:m="http://schemas.openxmlformats.org/officeDocument/2006/math" xmlns:v="urn:schemas-microsoft-com:vml" xmlns:wp14="http://schemas.microsoft.com/office/word/2010/wordprocessingDrawing" xmlns:wp="http://schemas.openxmlformats.org/drawingml/2006/wordprocessingDrawing" xmlns:w10="urn:schemas-microsoft-com:office:word" xmlns:w="http://schemas.openxmlformats.org/wordprocessingml/2006/main" xmlns:w14="http://schemas.microsoft.com/office/word/2010/wordml" xmlns:w15="http://schemas.microsoft.com/office/word/2012/wordml" xmlns:w16cid="http://schemas.microsoft.com/office/word/2016/wordml/cid" xmlns:w16se="http://schemas.microsoft.com/office/word/2015/wordml/symex" xmlns:wpg="http://schemas.microsoft.com/office/word/2010/wordprocessingGroup" xmlns:wpi="http://schemas.microsoft.com/office/word/2010/wordprocessingInk" xmlns:wne="http://schemas.microsoft.com/office/word/2006/wordml" xmlns:wps="http://schemas.microsoft.com/office/word/2010/wordprocessingShape" mc:Ignorable="w14 w15 w16se w16cid wp14">
   <w:p>
     <w:pPr>
@@ -185,22 +1380,137 @@
       <w:rPr>
         <w:lang w:val="fr-FR"/>
       </w:rPr>
-      <w:t> ?</w:t>
+      <w:t> </w:t>
     </w:r>
-    <w:bookmarkStart w:id="0" w:name="_GoBack"/>
-    <w:bookmarkEnd w:id="0"/>
+    <w:r>
+      <w:rPr>
+        <w:lang w:val="fr-FR"/>
+      </w:rPr>
+      <w:t>20160386</w:t>
+    </w:r>
   </w:p>
 </w:hdr>
 </file>
 
-<file path=word/header3.xml><?xml version="1.0" encoding="utf-8"?>
-<w:hdr xmlns:wpc="http://schemas.microsoft.com/office/word/2010/wordprocessingCanvas" xmlns:cx="http://schemas.microsoft.com/office/drawing/2014/chartex" xmlns:cx1="http://schemas.microsoft.com/office/drawing/2015/9/8/chartex" xmlns:cx2="http://schemas.microsoft.com/office/drawing/2015/10/21/chartex" xmlns:cx3="http://schemas.microsoft.com/office/drawing/2016/5/9/chartex" xmlns:cx4="http://schemas.microsoft.com/office/drawing/2016/5/10/chartex" xmlns:cx5="http://schemas.microsoft.com/office/drawing/2016/5/11/chartex" xmlns:cx6="http://schemas.microsoft.com/office/drawing/2016/5/12/chartex" xmlns:cx7="http://schemas.microsoft.com/office/drawing/2016/5/13/chartex" xmlns:cx8="http://schemas.microsoft.com/office/drawing/2016/5/14/chartex" xmlns:mc="http://schemas.openxmlformats.org/markup-compatibility/2006" xmlns:aink="http://schemas.microsoft.com/office/drawing/2016/ink" xmlns:am3d="http://schemas.microsoft.com/office/drawing/2017/model3d" xmlns:o="urn:schemas-microsoft-com:office:office" xmlns:r="http://schemas.openxmlformats.org/officeDocument/2006/relationships" xmlns:m="http://schemas.openxmlformats.org/officeDocument/2006/math" xmlns:v="urn:schemas-microsoft-com:vml" xmlns:wp14="http://schemas.microsoft.com/office/word/2010/wordprocessingDrawing" xmlns:wp="http://schemas.openxmlformats.org/drawingml/2006/wordprocessingDrawing" xmlns:w10="urn:schemas-microsoft-com:office:word" xmlns:w="http://schemas.openxmlformats.org/wordprocessingml/2006/main" xmlns:w14="http://schemas.microsoft.com/office/word/2010/wordml" xmlns:w15="http://schemas.microsoft.com/office/word/2012/wordml" xmlns:w16cid="http://schemas.microsoft.com/office/word/2016/wordml/cid" xmlns:w16se="http://schemas.microsoft.com/office/word/2015/wordml/symex" xmlns:wpg="http://schemas.microsoft.com/office/word/2010/wordprocessingGroup" xmlns:wpi="http://schemas.microsoft.com/office/word/2010/wordprocessingInk" xmlns:wne="http://schemas.microsoft.com/office/word/2006/wordml" xmlns:wps="http://schemas.microsoft.com/office/word/2010/wordprocessingShape" mc:Ignorable="w14 w15 w16se w16cid wp14">
-  <w:p>
-    <w:pPr>
-      <w:pStyle w:val="En-tte"/>
-    </w:pPr>
-  </w:p>
-</w:hdr>
+<file path=word/numbering.xml><?xml version="1.0" encoding="utf-8"?>
+<w:numbering xmlns:wpc="http://schemas.microsoft.com/office/word/2010/wordprocessingCanvas" xmlns:cx="http://schemas.microsoft.com/office/drawing/2014/chartex" xmlns:cx1="http://schemas.microsoft.com/office/drawing/2015/9/8/chartex" xmlns:cx2="http://schemas.microsoft.com/office/drawing/2015/10/21/chartex" xmlns:cx3="http://schemas.microsoft.com/office/drawing/2016/5/9/chartex" xmlns:cx4="http://schemas.microsoft.com/office/drawing/2016/5/10/chartex" xmlns:cx5="http://schemas.microsoft.com/office/drawing/2016/5/11/chartex" xmlns:cx6="http://schemas.microsoft.com/office/drawing/2016/5/12/chartex" xmlns:cx7="http://schemas.microsoft.com/office/drawing/2016/5/13/chartex" xmlns:cx8="http://schemas.microsoft.com/office/drawing/2016/5/14/chartex" xmlns:mc="http://schemas.openxmlformats.org/markup-compatibility/2006" xmlns:aink="http://schemas.microsoft.com/office/drawing/2016/ink" xmlns:am3d="http://schemas.microsoft.com/office/drawing/2017/model3d" xmlns:o="urn:schemas-microsoft-com:office:office" xmlns:r="http://schemas.openxmlformats.org/officeDocument/2006/relationships" xmlns:m="http://schemas.openxmlformats.org/officeDocument/2006/math" xmlns:v="urn:schemas-microsoft-com:vml" xmlns:wp14="http://schemas.microsoft.com/office/word/2010/wordprocessingDrawing" xmlns:wp="http://schemas.openxmlformats.org/drawingml/2006/wordprocessingDrawing" xmlns:w10="urn:schemas-microsoft-com:office:word" xmlns:w="http://schemas.openxmlformats.org/wordprocessingml/2006/main" xmlns:w14="http://schemas.microsoft.com/office/word/2010/wordml" xmlns:w15="http://schemas.microsoft.com/office/word/2012/wordml" xmlns:w16cid="http://schemas.microsoft.com/office/word/2016/wordml/cid" xmlns:w16se="http://schemas.microsoft.com/office/word/2015/wordml/symex" xmlns:wpg="http://schemas.microsoft.com/office/word/2010/wordprocessingGroup" xmlns:wpi="http://schemas.microsoft.com/office/word/2010/wordprocessingInk" xmlns:wne="http://schemas.microsoft.com/office/word/2006/wordml" xmlns:wps="http://schemas.microsoft.com/office/word/2010/wordprocessingShape" mc:Ignorable="w14 w15 w16se w16cid wp14">
+  <w:abstractNum w:abstractNumId="0" w15:restartNumberingAfterBreak="0">
+    <w:nsid w:val="33F63062"/>
+    <w:multiLevelType w:val="hybridMultilevel"/>
+    <w:tmpl w:val="DB28166C"/>
+    <w:lvl w:ilvl="0" w:tplc="6C4E59AC">
+      <w:start w:val="1"/>
+      <w:numFmt w:val="bullet"/>
+      <w:lvlText w:val="→"/>
+      <w:lvlJc w:val="left"/>
+      <w:pPr>
+        <w:ind w:left="720" w:hanging="360"/>
+      </w:pPr>
+      <w:rPr>
+        <w:rFonts w:ascii="Baskerville Old Face" w:hAnsi="Baskerville Old Face" w:hint="default"/>
+      </w:rPr>
+    </w:lvl>
+    <w:lvl w:ilvl="1" w:tplc="04090003" w:tentative="1">
+      <w:start w:val="1"/>
+      <w:numFmt w:val="bullet"/>
+      <w:lvlText w:val="o"/>
+      <w:lvlJc w:val="left"/>
+      <w:pPr>
+        <w:ind w:left="1440" w:hanging="360"/>
+      </w:pPr>
+      <w:rPr>
+        <w:rFonts w:ascii="Courier New" w:hAnsi="Courier New" w:cs="Courier New" w:hint="default"/>
+      </w:rPr>
+    </w:lvl>
+    <w:lvl w:ilvl="2" w:tplc="04090005" w:tentative="1">
+      <w:start w:val="1"/>
+      <w:numFmt w:val="bullet"/>
+      <w:lvlText w:val=""/>
+      <w:lvlJc w:val="left"/>
+      <w:pPr>
+        <w:ind w:left="2160" w:hanging="360"/>
+      </w:pPr>
+      <w:rPr>
+        <w:rFonts w:ascii="Wingdings" w:hAnsi="Wingdings" w:hint="default"/>
+      </w:rPr>
+    </w:lvl>
+    <w:lvl w:ilvl="3" w:tplc="04090001" w:tentative="1">
+      <w:start w:val="1"/>
+      <w:numFmt w:val="bullet"/>
+      <w:lvlText w:val=""/>
+      <w:lvlJc w:val="left"/>
+      <w:pPr>
+        <w:ind w:left="2880" w:hanging="360"/>
+      </w:pPr>
+      <w:rPr>
+        <w:rFonts w:ascii="Symbol" w:hAnsi="Symbol" w:hint="default"/>
+      </w:rPr>
+    </w:lvl>
+    <w:lvl w:ilvl="4" w:tplc="04090003" w:tentative="1">
+      <w:start w:val="1"/>
+      <w:numFmt w:val="bullet"/>
+      <w:lvlText w:val="o"/>
+      <w:lvlJc w:val="left"/>
+      <w:pPr>
+        <w:ind w:left="3600" w:hanging="360"/>
+      </w:pPr>
+      <w:rPr>
+        <w:rFonts w:ascii="Courier New" w:hAnsi="Courier New" w:cs="Courier New" w:hint="default"/>
+      </w:rPr>
+    </w:lvl>
+    <w:lvl w:ilvl="5" w:tplc="04090005" w:tentative="1">
+      <w:start w:val="1"/>
+      <w:numFmt w:val="bullet"/>
+      <w:lvlText w:val=""/>
+      <w:lvlJc w:val="left"/>
+      <w:pPr>
+        <w:ind w:left="4320" w:hanging="360"/>
+      </w:pPr>
+      <w:rPr>
+        <w:rFonts w:ascii="Wingdings" w:hAnsi="Wingdings" w:hint="default"/>
+      </w:rPr>
+    </w:lvl>
+    <w:lvl w:ilvl="6" w:tplc="04090001" w:tentative="1">
+      <w:start w:val="1"/>
+      <w:numFmt w:val="bullet"/>
+      <w:lvlText w:val=""/>
+      <w:lvlJc w:val="left"/>
+      <w:pPr>
+        <w:ind w:left="5040" w:hanging="360"/>
+      </w:pPr>
+      <w:rPr>
+        <w:rFonts w:ascii="Symbol" w:hAnsi="Symbol" w:hint="default"/>
+      </w:rPr>
+    </w:lvl>
+    <w:lvl w:ilvl="7" w:tplc="04090003" w:tentative="1">
+      <w:start w:val="1"/>
+      <w:numFmt w:val="bullet"/>
+      <w:lvlText w:val="o"/>
+      <w:lvlJc w:val="left"/>
+      <w:pPr>
+        <w:ind w:left="5760" w:hanging="360"/>
+      </w:pPr>
+      <w:rPr>
+        <w:rFonts w:ascii="Courier New" w:hAnsi="Courier New" w:cs="Courier New" w:hint="default"/>
+      </w:rPr>
+    </w:lvl>
+    <w:lvl w:ilvl="8" w:tplc="04090005" w:tentative="1">
+      <w:start w:val="1"/>
+      <w:numFmt w:val="bullet"/>
+      <w:lvlText w:val=""/>
+      <w:lvlJc w:val="left"/>
+      <w:pPr>
+        <w:ind w:left="6480" w:hanging="360"/>
+      </w:pPr>
+      <w:rPr>
+        <w:rFonts w:ascii="Wingdings" w:hAnsi="Wingdings" w:hint="default"/>
+      </w:rPr>
+    </w:lvl>
+  </w:abstractNum>
+  <w:num w:numId="1">
+    <w:abstractNumId w:val="0"/>
+  </w:num>
+</w:numbering>
 </file>
 
 <file path=word/styles.xml><?xml version="1.0" encoding="utf-8"?>
@@ -326,6 +1636,7 @@
     <w:lsdException w:name="HTML Sample" w:semiHidden="1" w:unhideWhenUsed="1"/>
     <w:lsdException w:name="HTML Typewriter" w:semiHidden="1" w:unhideWhenUsed="1"/>
     <w:lsdException w:name="HTML Variable" w:semiHidden="1" w:unhideWhenUsed="1"/>
+    <w:lsdException w:name="Normal Table" w:semiHidden="1" w:unhideWhenUsed="1"/>
     <w:lsdException w:name="annotation subject" w:semiHidden="1" w:unhideWhenUsed="1"/>
     <w:lsdException w:name="No List" w:semiHidden="1" w:unhideWhenUsed="1"/>
     <w:lsdException w:name="Outline List 1" w:semiHidden="1" w:unhideWhenUsed="1"/>
@@ -372,8 +1683,10 @@
     <w:lsdException w:name="Table Subtle 2" w:semiHidden="1" w:unhideWhenUsed="1"/>
     <w:lsdException w:name="Table Web 1" w:semiHidden="1" w:unhideWhenUsed="1"/>
     <w:lsdException w:name="Table Web 2" w:semiHidden="1" w:unhideWhenUsed="1"/>
+    <w:lsdException w:name="Table Web 3" w:semiHidden="1" w:unhideWhenUsed="1"/>
     <w:lsdException w:name="Balloon Text" w:semiHidden="1" w:unhideWhenUsed="1"/>
     <w:lsdException w:name="Table Grid" w:uiPriority="39"/>
+    <w:lsdException w:name="Table Theme" w:semiHidden="1" w:unhideWhenUsed="1"/>
     <w:lsdException w:name="Placeholder Text" w:semiHidden="1"/>
     <w:lsdException w:name="No Spacing" w:uiPriority="1" w:qFormat="1"/>
     <w:lsdException w:name="Light Shading" w:uiPriority="60"/>
@@ -604,6 +1917,28 @@
       <w:lang w:val="en-US"/>
     </w:rPr>
   </w:style>
+  <w:style w:type="paragraph" w:styleId="Titre1">
+    <w:name w:val="heading 1"/>
+    <w:basedOn w:val="Normal"/>
+    <w:next w:val="Normal"/>
+    <w:link w:val="Titre1Car"/>
+    <w:uiPriority w:val="9"/>
+    <w:qFormat/>
+    <w:rsid w:val="00BC677B"/>
+    <w:pPr>
+      <w:keepNext/>
+      <w:keepLines/>
+      <w:spacing w:before="320" w:after="0" w:line="240" w:lineRule="auto"/>
+      <w:outlineLvl w:val="0"/>
+    </w:pPr>
+    <w:rPr>
+      <w:rFonts w:asciiTheme="majorHAnsi" w:eastAsiaTheme="majorEastAsia" w:hAnsiTheme="majorHAnsi" w:cstheme="majorBidi"/>
+      <w:color w:val="2F5496" w:themeColor="accent1" w:themeShade="BF"/>
+      <w:sz w:val="30"/>
+      <w:szCs w:val="30"/>
+      <w:lang w:val="fr-FR"/>
+    </w:rPr>
+  </w:style>
   <w:style w:type="character" w:default="1" w:styleId="Policepardfaut">
     <w:name w:val="Default Paragraph Font"/>
     <w:uiPriority w:val="1"/>
@@ -702,6 +2037,30 @@
       <w:sz w:val="24"/>
       <w:lang w:val="en-US"/>
     </w:rPr>
+  </w:style>
+  <w:style w:type="character" w:customStyle="1" w:styleId="Titre1Car">
+    <w:name w:val="Titre 1 Car"/>
+    <w:basedOn w:val="Policepardfaut"/>
+    <w:link w:val="Titre1"/>
+    <w:uiPriority w:val="9"/>
+    <w:rsid w:val="00BC677B"/>
+    <w:rPr>
+      <w:rFonts w:asciiTheme="majorHAnsi" w:eastAsiaTheme="majorEastAsia" w:hAnsiTheme="majorHAnsi" w:cstheme="majorBidi"/>
+      <w:color w:val="2F5496" w:themeColor="accent1" w:themeShade="BF"/>
+      <w:sz w:val="30"/>
+      <w:szCs w:val="30"/>
+    </w:rPr>
+  </w:style>
+  <w:style w:type="paragraph" w:styleId="Paragraphedeliste">
+    <w:name w:val="List Paragraph"/>
+    <w:basedOn w:val="Normal"/>
+    <w:uiPriority w:val="34"/>
+    <w:qFormat/>
+    <w:rsid w:val="007E6932"/>
+    <w:pPr>
+      <w:ind w:left="720"/>
+      <w:contextualSpacing/>
+    </w:pPr>
   </w:style>
 </w:styles>
 </file>
@@ -965,4 +2324,16 @@
     </a:ext>
   </a:extLst>
 </a:theme>
+</file>
+
+<file path=customXml/item1.xml><?xml version="1.0" encoding="utf-8"?>
+<b:Sources xmlns:b="http://schemas.openxmlformats.org/officeDocument/2006/bibliography" xmlns="http://schemas.openxmlformats.org/officeDocument/2006/bibliography" SelectedStyle="\APASixthEditionOfficeOnline.xsl" StyleName="APA" Version="6"/>
+</file>
+
+<file path=customXml/itemProps1.xml><?xml version="1.0" encoding="utf-8"?>
+<ds:datastoreItem xmlns:ds="http://schemas.openxmlformats.org/officeDocument/2006/customXml" ds:itemID="{2CF5DCC9-B5A1-4358-A4EB-8BFF7993DA55}">
+  <ds:schemaRefs>
+    <ds:schemaRef ds:uri="http://schemas.openxmlformats.org/officeDocument/2006/bibliography"/>
+  </ds:schemaRefs>
+</ds:datastoreItem>
 </file>
</xml_diff>